<commit_message>
Edits and additional refs for Sections 1- 6.1
I added small edits throughout.
</commit_message>
<xml_diff>
--- a/write-up/Cortex/Round 3/replies to reviewers_0325.docx
+++ b/write-up/Cortex/Round 3/replies to reviewers_0325.docx
@@ -1986,7 +1986,43 @@
           <w:sz w:val="22"/>
           <w:szCs w:val="22"/>
         </w:rPr>
-        <w:t xml:space="preserve">, i.e., </w:t>
+        <w:t xml:space="preserve">, </w:t>
+      </w:r>
+      <w:r>
+        <w:rPr>
+          <w:rFonts w:ascii="Times" w:eastAsia="Times New Roman" w:hAnsi="Times"/>
+          <w:color w:val="000000" w:themeColor="text1"/>
+          <w:sz w:val="22"/>
+          <w:szCs w:val="22"/>
+        </w:rPr>
+        <w:t>e</w:t>
+      </w:r>
+      <w:r>
+        <w:rPr>
+          <w:rFonts w:ascii="Times" w:eastAsia="Times New Roman" w:hAnsi="Times"/>
+          <w:color w:val="000000" w:themeColor="text1"/>
+          <w:sz w:val="22"/>
+          <w:szCs w:val="22"/>
+        </w:rPr>
+        <w:t>.</w:t>
+      </w:r>
+      <w:r>
+        <w:rPr>
+          <w:rFonts w:ascii="Times" w:eastAsia="Times New Roman" w:hAnsi="Times"/>
+          <w:color w:val="000000" w:themeColor="text1"/>
+          <w:sz w:val="22"/>
+          <w:szCs w:val="22"/>
+        </w:rPr>
+        <w:t>g</w:t>
+      </w:r>
+      <w:r>
+        <w:rPr>
+          <w:rFonts w:ascii="Times" w:eastAsia="Times New Roman" w:hAnsi="Times"/>
+          <w:color w:val="000000" w:themeColor="text1"/>
+          <w:sz w:val="22"/>
+          <w:szCs w:val="22"/>
+        </w:rPr>
+        <w:t xml:space="preserve">., </w:t>
       </w:r>
       <w:r>
         <w:rPr>
@@ -3596,7 +3632,25 @@
           <w:sz w:val="22"/>
           <w:szCs w:val="22"/>
         </w:rPr>
-        <w:t xml:space="preserve">R3 is correct that our decision to study the /d/-/t/ contrast could appear somewhat surprising to some. </w:t>
+        <w:t xml:space="preserve">R3 is correct that our decision to study the /d/-/t/ contrast </w:t>
+      </w:r>
+      <w:r>
+        <w:rPr>
+          <w:rFonts w:ascii="Times" w:eastAsia="Times New Roman" w:hAnsi="Times"/>
+          <w:color w:val="000000" w:themeColor="text1"/>
+          <w:sz w:val="22"/>
+          <w:szCs w:val="22"/>
+        </w:rPr>
+        <w:t>may</w:t>
+      </w:r>
+      <w:r>
+        <w:rPr>
+          <w:rFonts w:ascii="Times" w:eastAsia="Times New Roman" w:hAnsi="Times"/>
+          <w:color w:val="000000" w:themeColor="text1"/>
+          <w:sz w:val="22"/>
+          <w:szCs w:val="22"/>
+        </w:rPr>
+        <w:t xml:space="preserve"> appear somewhat surprising to some. </w:t>
       </w:r>
       <w:r>
         <w:rPr>
@@ -3777,7 +3831,72 @@
           <w:sz w:val="22"/>
           <w:szCs w:val="22"/>
         </w:rPr>
-        <w:t xml:space="preserve"> &amp; Wilson, 2018)</w:t>
+        <w:t xml:space="preserve"> &amp; </w:t>
+      </w:r>
+      <w:proofErr w:type="gramStart"/>
+      <w:r>
+        <w:rPr>
+          <w:rFonts w:ascii="Times" w:eastAsia="Times New Roman" w:hAnsi="Times"/>
+          <w:color w:val="000000" w:themeColor="text1"/>
+          <w:sz w:val="22"/>
+          <w:szCs w:val="22"/>
+        </w:rPr>
+        <w:t>Wilson</w:t>
+      </w:r>
+      <w:r>
+        <w:rPr>
+          <w:rFonts w:ascii="Times" w:eastAsia="Times New Roman" w:hAnsi="Times"/>
+          <w:color w:val="000000" w:themeColor="text1"/>
+          <w:sz w:val="22"/>
+          <w:szCs w:val="22"/>
+        </w:rPr>
+        <w:t xml:space="preserve"> </w:t>
+      </w:r>
+      <w:r>
+        <w:rPr>
+          <w:rFonts w:ascii="Times" w:eastAsia="Times New Roman" w:hAnsi="Times"/>
+          <w:color w:val="000000" w:themeColor="text1"/>
+          <w:sz w:val="22"/>
+          <w:szCs w:val="22"/>
+        </w:rPr>
+        <w:t xml:space="preserve"> </w:t>
+      </w:r>
+      <w:r>
+        <w:rPr>
+          <w:rFonts w:ascii="Times" w:eastAsia="Times New Roman" w:hAnsi="Times"/>
+          <w:color w:val="000000" w:themeColor="text1"/>
+          <w:sz w:val="22"/>
+          <w:szCs w:val="22"/>
+        </w:rPr>
+        <w:t>(</w:t>
+      </w:r>
+      <w:proofErr w:type="gramEnd"/>
+      <w:r>
+        <w:rPr>
+          <w:rFonts w:ascii="Times" w:eastAsia="Times New Roman" w:hAnsi="Times"/>
+          <w:color w:val="000000" w:themeColor="text1"/>
+          <w:sz w:val="22"/>
+          <w:szCs w:val="22"/>
+        </w:rPr>
+        <w:t>2018</w:t>
+      </w:r>
+      <w:r>
+        <w:rPr>
+          <w:rFonts w:ascii="Times" w:eastAsia="Times New Roman" w:hAnsi="Times"/>
+          <w:color w:val="000000" w:themeColor="text1"/>
+          <w:sz w:val="22"/>
+          <w:szCs w:val="22"/>
+        </w:rPr>
+        <w:t>) and Schertz et al., (2015)</w:t>
+      </w:r>
+      <w:r>
+        <w:rPr>
+          <w:rFonts w:ascii="Times" w:eastAsia="Times New Roman" w:hAnsi="Times"/>
+          <w:color w:val="000000" w:themeColor="text1"/>
+          <w:sz w:val="22"/>
+          <w:szCs w:val="22"/>
+        </w:rPr>
+        <w:t>)</w:t>
       </w:r>
       <w:r>
         <w:rPr>
@@ -3795,7 +3914,43 @@
           <w:sz w:val="22"/>
           <w:szCs w:val="22"/>
         </w:rPr>
-        <w:t xml:space="preserve"> However, no aspect of t</w:t>
+        <w:t xml:space="preserve"> </w:t>
+      </w:r>
+      <w:r>
+        <w:rPr>
+          <w:rFonts w:ascii="Times" w:eastAsia="Times New Roman" w:hAnsi="Times"/>
+          <w:color w:val="000000" w:themeColor="text1"/>
+          <w:sz w:val="22"/>
+          <w:szCs w:val="22"/>
+        </w:rPr>
+        <w:t>Note, h</w:t>
+      </w:r>
+      <w:r>
+        <w:rPr>
+          <w:rFonts w:ascii="Times" w:eastAsia="Times New Roman" w:hAnsi="Times"/>
+          <w:color w:val="000000" w:themeColor="text1"/>
+          <w:sz w:val="22"/>
+          <w:szCs w:val="22"/>
+        </w:rPr>
+        <w:t xml:space="preserve">owever, </w:t>
+      </w:r>
+      <w:r>
+        <w:rPr>
+          <w:rFonts w:ascii="Times" w:eastAsia="Times New Roman" w:hAnsi="Times"/>
+          <w:color w:val="000000" w:themeColor="text1"/>
+          <w:sz w:val="22"/>
+          <w:szCs w:val="22"/>
+        </w:rPr>
+        <w:t xml:space="preserve">that </w:t>
+      </w:r>
+      <w:r>
+        <w:rPr>
+          <w:rFonts w:ascii="Times" w:eastAsia="Times New Roman" w:hAnsi="Times"/>
+          <w:color w:val="000000" w:themeColor="text1"/>
+          <w:sz w:val="22"/>
+          <w:szCs w:val="22"/>
+        </w:rPr>
+        <w:t>no aspect of t</w:t>
       </w:r>
       <w:r>
         <w:rPr>
@@ -3813,43 +3968,88 @@
           <w:sz w:val="22"/>
           <w:szCs w:val="22"/>
         </w:rPr>
-        <w:t>presented in the current manuscript is specific to /d/-/t/. Once relevant resources become available, ASP is</w:t>
-      </w:r>
-      <w:r>
-        <w:rPr>
-          <w:rFonts w:ascii="Times" w:eastAsia="Times New Roman" w:hAnsi="Times"/>
-          <w:color w:val="000000" w:themeColor="text1"/>
-          <w:sz w:val="22"/>
-          <w:szCs w:val="22"/>
-        </w:rPr>
-        <w:t xml:space="preserve"> readily extendable to other contrasts</w:t>
-      </w:r>
-      <w:r>
-        <w:rPr>
-          <w:rFonts w:ascii="Times" w:eastAsia="Times New Roman" w:hAnsi="Times"/>
-          <w:color w:val="000000" w:themeColor="text1"/>
-          <w:sz w:val="22"/>
-          <w:szCs w:val="22"/>
-        </w:rPr>
-        <w:t xml:space="preserve"> (e.g., fricatives)</w:t>
-      </w:r>
-      <w:r>
-        <w:rPr>
-          <w:rFonts w:ascii="Times" w:eastAsia="Times New Roman" w:hAnsi="Times"/>
-          <w:color w:val="000000" w:themeColor="text1"/>
-          <w:sz w:val="22"/>
-          <w:szCs w:val="22"/>
-        </w:rPr>
-        <w:t xml:space="preserve">. </w:t>
-      </w:r>
-      <w:r>
-        <w:rPr>
-          <w:rFonts w:ascii="Times" w:eastAsia="Times New Roman" w:hAnsi="Times"/>
-          <w:color w:val="000000" w:themeColor="text1"/>
-          <w:sz w:val="22"/>
-          <w:szCs w:val="22"/>
-        </w:rPr>
-        <w:t xml:space="preserve">It is our hope that other researchers with </w:t>
+        <w:t xml:space="preserve">presented in the current manuscript is specific to /d/-/t/. Once relevant resources </w:t>
+      </w:r>
+      <w:r>
+        <w:rPr>
+          <w:rFonts w:ascii="Times" w:eastAsia="Times New Roman" w:hAnsi="Times"/>
+          <w:color w:val="000000" w:themeColor="text1"/>
+          <w:sz w:val="22"/>
+          <w:szCs w:val="22"/>
+        </w:rPr>
+        <w:t xml:space="preserve">for other contrasts </w:t>
+      </w:r>
+      <w:r>
+        <w:rPr>
+          <w:rFonts w:ascii="Times" w:eastAsia="Times New Roman" w:hAnsi="Times"/>
+          <w:color w:val="000000" w:themeColor="text1"/>
+          <w:sz w:val="22"/>
+          <w:szCs w:val="22"/>
+        </w:rPr>
+        <w:t>(e.g., fricatives)</w:t>
+      </w:r>
+      <w:r>
+        <w:rPr>
+          <w:rFonts w:ascii="Times" w:eastAsia="Times New Roman" w:hAnsi="Times"/>
+          <w:color w:val="000000" w:themeColor="text1"/>
+          <w:sz w:val="22"/>
+          <w:szCs w:val="22"/>
+        </w:rPr>
+        <w:t xml:space="preserve"> </w:t>
+      </w:r>
+      <w:r>
+        <w:rPr>
+          <w:rFonts w:ascii="Times" w:eastAsia="Times New Roman" w:hAnsi="Times"/>
+          <w:color w:val="000000" w:themeColor="text1"/>
+          <w:sz w:val="22"/>
+          <w:szCs w:val="22"/>
+        </w:rPr>
+        <w:t>become available, ASP is</w:t>
+      </w:r>
+      <w:r>
+        <w:rPr>
+          <w:rFonts w:ascii="Times" w:eastAsia="Times New Roman" w:hAnsi="Times"/>
+          <w:color w:val="000000" w:themeColor="text1"/>
+          <w:sz w:val="22"/>
+          <w:szCs w:val="22"/>
+        </w:rPr>
+        <w:t xml:space="preserve"> readily extendable to </w:t>
+      </w:r>
+      <w:r>
+        <w:rPr>
+          <w:rFonts w:ascii="Times" w:eastAsia="Times New Roman" w:hAnsi="Times"/>
+          <w:color w:val="000000" w:themeColor="text1"/>
+          <w:sz w:val="22"/>
+          <w:szCs w:val="22"/>
+        </w:rPr>
+        <w:t>those</w:t>
+      </w:r>
+      <w:r>
+        <w:rPr>
+          <w:rFonts w:ascii="Times" w:eastAsia="Times New Roman" w:hAnsi="Times"/>
+          <w:color w:val="000000" w:themeColor="text1"/>
+          <w:sz w:val="22"/>
+          <w:szCs w:val="22"/>
+        </w:rPr>
+        <w:t xml:space="preserve"> contrasts. </w:t>
+      </w:r>
+      <w:r>
+        <w:rPr>
+          <w:rFonts w:ascii="Times" w:eastAsia="Times New Roman" w:hAnsi="Times"/>
+          <w:color w:val="000000" w:themeColor="text1"/>
+          <w:sz w:val="22"/>
+          <w:szCs w:val="22"/>
+        </w:rPr>
+        <w:t>We</w:t>
+      </w:r>
+      <w:r>
+        <w:rPr>
+          <w:rFonts w:ascii="Times" w:eastAsia="Times New Roman" w:hAnsi="Times"/>
+          <w:color w:val="000000" w:themeColor="text1"/>
+          <w:sz w:val="22"/>
+          <w:szCs w:val="22"/>
+        </w:rPr>
+        <w:t xml:space="preserve"> hope that other researchers with </w:t>
       </w:r>
       <w:r>
         <w:rPr>
@@ -3876,25 +4076,7 @@
           <w:sz w:val="22"/>
           <w:szCs w:val="22"/>
         </w:rPr>
-        <w:t xml:space="preserve"> </w:t>
-      </w:r>
-      <w:r>
-        <w:rPr>
-          <w:rFonts w:ascii="Times" w:eastAsia="Times New Roman" w:hAnsi="Times"/>
-          <w:color w:val="000000" w:themeColor="text1"/>
-          <w:sz w:val="22"/>
-          <w:szCs w:val="22"/>
-        </w:rPr>
-        <w:t xml:space="preserve">take a similar approach </w:t>
-      </w:r>
-      <w:r>
-        <w:rPr>
-          <w:rFonts w:ascii="Times" w:eastAsia="Times New Roman" w:hAnsi="Times"/>
-          <w:color w:val="000000" w:themeColor="text1"/>
-          <w:sz w:val="22"/>
-          <w:szCs w:val="22"/>
-        </w:rPr>
-        <w:t xml:space="preserve">expand the scope of </w:t>
+        <w:t xml:space="preserve"> expand the scope of </w:t>
       </w:r>
       <w:r>
         <w:rPr>

</xml_diff>